<commit_message>
idk what these changes are
</commit_message>
<xml_diff>
--- a/documentation/whichDocumentToLookAt.docx
+++ b/documentation/whichDocumentToLookAt.docx
@@ -31,7 +31,10 @@
         <w:t>Overview of what is in each document</w:t>
       </w:r>
     </w:p>
-    <w:p/>
+    <w:p>
+      <w:bookmarkStart w:id="0" w:name="_GoBack"/>
+      <w:bookmarkEnd w:id="0"/>
+    </w:p>
     <w:p>
       <w:pPr>
         <w:rPr>
@@ -183,7 +186,6 @@
           <w:b/>
         </w:rPr>
       </w:pPr>
-      <w:bookmarkStart w:id="0" w:name="_GoBack"/>
       <w:proofErr w:type="spellStart"/>
       <w:proofErr w:type="gramStart"/>
       <w:r>
@@ -195,7 +197,6 @@
       <w:proofErr w:type="spellEnd"/>
       <w:proofErr w:type="gramEnd"/>
     </w:p>
-    <w:bookmarkEnd w:id="0"/>
     <w:p>
       <w:r>
         <w:tab/>

</xml_diff>